<commit_message>
Some bug fixes and req doc update
</commit_message>
<xml_diff>
--- a/RequirementsCompleted.docx
+++ b/RequirementsCompleted.docx
@@ -540,6 +540,35 @@
           <w:sz w:val="20"/>
           <w:szCs w:val="20"/>
         </w:rPr>
+        <w:t>,</w:t>
+      </w:r>
+      <w:r>
+        <w:rPr>
+          <w:rFonts w:ascii="Verdana" w:hAnsi="Verdana"/>
+          <w:color w:val="E36C0A" w:themeColor="accent6" w:themeShade="BF"/>
+          <w:sz w:val="20"/>
+          <w:szCs w:val="20"/>
+        </w:rPr>
+        <w:t xml:space="preserve"> </w:t>
+      </w:r>
+      <w:proofErr w:type="spellStart"/>
+      <w:r>
+        <w:rPr>
+          <w:rFonts w:ascii="Verdana" w:hAnsi="Verdana"/>
+          <w:color w:val="E36C0A" w:themeColor="accent6" w:themeShade="BF"/>
+          <w:sz w:val="20"/>
+          <w:szCs w:val="20"/>
+        </w:rPr>
+        <w:t>checkAccountant</w:t>
+      </w:r>
+      <w:proofErr w:type="spellEnd"/>
+      <w:r>
+        <w:rPr>
+          <w:rFonts w:ascii="Verdana" w:hAnsi="Verdana"/>
+          <w:color w:val="E36C0A" w:themeColor="accent6" w:themeShade="BF"/>
+          <w:sz w:val="20"/>
+          <w:szCs w:val="20"/>
+        </w:rPr>
         <w:t xml:space="preserve"> &amp; </w:t>
       </w:r>
       <w:proofErr w:type="spellStart"/>
@@ -550,7 +579,7 @@
           <w:sz w:val="20"/>
           <w:szCs w:val="20"/>
         </w:rPr>
-        <w:t>checkAccountant</w:t>
+        <w:t>checkPrimaryOcc</w:t>
       </w:r>
       <w:proofErr w:type="spellEnd"/>
       <w:r>
@@ -582,8 +611,6 @@
         </w:rPr>
         <w:t>/isn’t fully finished</w:t>
       </w:r>
-      <w:bookmarkStart w:id="0" w:name="_GoBack"/>
-      <w:bookmarkEnd w:id="0"/>
       <w:r>
         <w:rPr>
           <w:rFonts w:ascii="Verdana" w:hAnsi="Verdana"/>
@@ -987,6 +1014,7 @@
     </w:p>
     <w:p>
       <w:pPr>
+        <w:spacing w:after="240"/>
         <w:rPr>
           <w:rFonts w:ascii="Verdana" w:hAnsi="Verdana"/>
           <w:b/>
@@ -1023,7 +1051,7 @@
           <w:sz w:val="20"/>
           <w:szCs w:val="20"/>
         </w:rPr>
-        <w:t>validated throughout form, user cannot submit</w:t>
+        <w:t xml:space="preserve">validated throughout </w:t>
       </w:r>
       <w:r>
         <w:rPr>
@@ -1033,6 +1061,46 @@
           <w:sz w:val="20"/>
           <w:szCs w:val="20"/>
         </w:rPr>
+        <w:t>the form. U</w:t>
+      </w:r>
+      <w:r>
+        <w:rPr>
+          <w:rFonts w:ascii="Verdana" w:hAnsi="Verdana"/>
+          <w:b/>
+          <w:color w:val="00B050"/>
+          <w:sz w:val="20"/>
+          <w:szCs w:val="20"/>
+        </w:rPr>
+        <w:t>ser</w:t>
+      </w:r>
+      <w:r>
+        <w:rPr>
+          <w:rFonts w:ascii="Verdana" w:hAnsi="Verdana"/>
+          <w:b/>
+          <w:color w:val="00B050"/>
+          <w:sz w:val="20"/>
+          <w:szCs w:val="20"/>
+        </w:rPr>
+        <w:t>s</w:t>
+      </w:r>
+      <w:r>
+        <w:rPr>
+          <w:rFonts w:ascii="Verdana" w:hAnsi="Verdana"/>
+          <w:b/>
+          <w:color w:val="00B050"/>
+          <w:sz w:val="20"/>
+          <w:szCs w:val="20"/>
+        </w:rPr>
+        <w:t xml:space="preserve"> cannot submit</w:t>
+      </w:r>
+      <w:r>
+        <w:rPr>
+          <w:rFonts w:ascii="Verdana" w:hAnsi="Verdana"/>
+          <w:b/>
+          <w:color w:val="00B050"/>
+          <w:sz w:val="20"/>
+          <w:szCs w:val="20"/>
+        </w:rPr>
         <w:t xml:space="preserve"> details to database if a decline rule is broken, they are just presented with the message</w:t>
       </w:r>
       <w:r>
@@ -1073,7 +1141,18 @@
           <w:sz w:val="20"/>
           <w:szCs w:val="20"/>
         </w:rPr>
-        <w:t>1. If the start date of the policy is before today decline with the message "Start Date of Policy".</w:t>
+        <w:t>1. If the start date of the policy is before to</w:t>
+      </w:r>
+      <w:bookmarkStart w:id="0" w:name="_GoBack"/>
+      <w:bookmarkEnd w:id="0"/>
+      <w:r>
+        <w:rPr>
+          <w:rFonts w:ascii="Verdana" w:hAnsi="Verdana"/>
+          <w:color w:val="00B050"/>
+          <w:sz w:val="20"/>
+          <w:szCs w:val="20"/>
+        </w:rPr>
+        <w:t>day decline with the message "Start Date of Policy".</w:t>
       </w:r>
     </w:p>
     <w:p>

</xml_diff>